<commit_message>
test cases and so
</commit_message>
<xml_diff>
--- a/k224-docs/Test_trebovania_3_0.docx
+++ b/k224-docs/Test_trebovania_3_0.docx
@@ -4250,18 +4250,7 @@
           <w:color w:val="000000" w:themeColor="text1"/>
           <w:spacing w:val="5"/>
         </w:rPr>
-        <w:t xml:space="preserve">в создающемся аккаунте разрабатываемого сервиса сохраняются имя, фамилия и </w:t>
-      </w:r>
-      <w:bookmarkStart w:id="4" w:name="_GoBack"/>
-      <w:bookmarkEnd w:id="4"/>
-      <w:r>
-        <w:rPr>
-          <w:bCs/>
-          <w:iCs/>
-          <w:color w:val="000000" w:themeColor="text1"/>
-          <w:spacing w:val="5"/>
-        </w:rPr>
-        <w:t xml:space="preserve">фотография профиля пользователя из </w:t>
+        <w:t xml:space="preserve">в создающемся аккаунте разрабатываемого сервиса сохраняются имя, фамилия и фотография профиля пользователя из </w:t>
       </w:r>
       <w:r>
         <w:rPr>
@@ -4690,14 +4679,14 @@
           <w:color w:val="000000" w:themeColor="text1"/>
         </w:rPr>
       </w:pPr>
-      <w:bookmarkStart w:id="5" w:name="_Toc406796587"/>
+      <w:bookmarkStart w:id="4" w:name="_Toc406796587"/>
       <w:r>
         <w:rPr>
           <w:color w:val="000000" w:themeColor="text1"/>
         </w:rPr>
         <w:t>Страница регистрации</w:t>
       </w:r>
-      <w:bookmarkEnd w:id="5"/>
+      <w:bookmarkEnd w:id="4"/>
     </w:p>
     <w:p>
       <w:pPr>
@@ -5738,14 +5727,14 @@
           <w:color w:val="000000" w:themeColor="text1"/>
         </w:rPr>
       </w:pPr>
-      <w:bookmarkStart w:id="6" w:name="_Toc406796588"/>
+      <w:bookmarkStart w:id="5" w:name="_Toc406796588"/>
       <w:r>
         <w:rPr>
           <w:color w:val="000000" w:themeColor="text1"/>
         </w:rPr>
         <w:t>Личная страница пользователя</w:t>
       </w:r>
-      <w:bookmarkEnd w:id="6"/>
+      <w:bookmarkEnd w:id="5"/>
     </w:p>
     <w:p>
       <w:pPr>
@@ -6710,14 +6699,14 @@
           <w:color w:val="000000" w:themeColor="text1"/>
         </w:rPr>
       </w:pPr>
-      <w:bookmarkStart w:id="7" w:name="_Toc406796589"/>
+      <w:bookmarkStart w:id="6" w:name="_Toc406796589"/>
       <w:r>
         <w:rPr>
           <w:color w:val="000000" w:themeColor="text1"/>
         </w:rPr>
         <w:t>Страница поиска</w:t>
       </w:r>
-      <w:bookmarkEnd w:id="7"/>
+      <w:bookmarkEnd w:id="6"/>
     </w:p>
     <w:p>
       <w:pPr>
@@ -7167,14 +7156,14 @@
           <w:color w:val="000000" w:themeColor="text1"/>
         </w:rPr>
       </w:pPr>
-      <w:bookmarkStart w:id="8" w:name="_Toc406796590"/>
+      <w:bookmarkStart w:id="7" w:name="_Toc406796590"/>
       <w:r>
         <w:rPr>
           <w:color w:val="000000" w:themeColor="text1"/>
         </w:rPr>
         <w:t>Страница создания мероприятия</w:t>
       </w:r>
-      <w:bookmarkEnd w:id="8"/>
+      <w:bookmarkEnd w:id="7"/>
     </w:p>
     <w:p>
       <w:pPr>
@@ -7912,16 +7901,16 @@
           <w:color w:val="000000" w:themeColor="text1"/>
         </w:rPr>
       </w:pPr>
-      <w:bookmarkStart w:id="9" w:name="_Toc404372934"/>
-      <w:bookmarkStart w:id="10" w:name="_Toc406796591"/>
+      <w:bookmarkStart w:id="8" w:name="_Toc404372934"/>
+      <w:bookmarkStart w:id="9" w:name="_Toc406796591"/>
       <w:r>
         <w:rPr>
           <w:color w:val="000000" w:themeColor="text1"/>
         </w:rPr>
         <w:t>Страница восстановления пароля</w:t>
       </w:r>
+      <w:bookmarkEnd w:id="8"/>
       <w:bookmarkEnd w:id="9"/>
-      <w:bookmarkEnd w:id="10"/>
     </w:p>
     <w:p>
       <w:pPr>
@@ -9361,14 +9350,14 @@
           <w:color w:val="000000" w:themeColor="text1"/>
         </w:rPr>
       </w:pPr>
-      <w:bookmarkStart w:id="11" w:name="_Toc406796592"/>
+      <w:bookmarkStart w:id="10" w:name="_Toc406796592"/>
       <w:r>
         <w:rPr>
           <w:color w:val="000000" w:themeColor="text1"/>
         </w:rPr>
         <w:t>Страница редактирования личного пользователя</w:t>
       </w:r>
-      <w:bookmarkEnd w:id="11"/>
+      <w:bookmarkEnd w:id="10"/>
     </w:p>
     <w:p>
       <w:pPr>
@@ -10257,14 +10246,14 @@
           <w:color w:val="000000" w:themeColor="text1"/>
         </w:rPr>
       </w:pPr>
-      <w:bookmarkStart w:id="12" w:name="_Toc406796593"/>
+      <w:bookmarkStart w:id="11" w:name="_Toc406796593"/>
       <w:r>
         <w:rPr>
           <w:color w:val="000000" w:themeColor="text1"/>
         </w:rPr>
         <w:t>Страница редактирования мероприятия</w:t>
       </w:r>
-      <w:bookmarkEnd w:id="12"/>
+      <w:bookmarkEnd w:id="11"/>
     </w:p>
     <w:p>
       <w:pPr>
@@ -11152,7 +11141,7 @@
           <w:color w:val="000000" w:themeColor="text1"/>
         </w:rPr>
       </w:pPr>
-      <w:bookmarkStart w:id="13" w:name="_Toc406796594"/>
+      <w:bookmarkStart w:id="12" w:name="_Toc406796594"/>
       <w:r>
         <w:rPr>
           <w:rStyle w:val="a9"/>
@@ -11162,7 +11151,7 @@
         </w:rPr>
         <w:t>Страница мероприятия</w:t>
       </w:r>
-      <w:bookmarkEnd w:id="13"/>
+      <w:bookmarkEnd w:id="12"/>
     </w:p>
     <w:p>
       <w:pPr>
@@ -12471,7 +12460,13 @@
         <w:rPr>
           <w:color w:val="000000" w:themeColor="text1"/>
         </w:rPr>
-        <w:t>1.1.10.9 Проверить, что при</w:t>
+        <w:t>1.1.10.10</w:t>
+      </w:r>
+      <w:r>
+        <w:rPr>
+          <w:color w:val="000000" w:themeColor="text1"/>
+        </w:rPr>
+        <w:t xml:space="preserve"> Проверить, что при</w:t>
       </w:r>
       <w:r>
         <w:rPr>
@@ -12507,7 +12502,13 @@
         <w:rPr>
           <w:color w:val="000000" w:themeColor="text1"/>
         </w:rPr>
-        <w:t>1.1.10.9 Проверить, что</w:t>
+        <w:t>1.1.10.11</w:t>
+      </w:r>
+      <w:r>
+        <w:rPr>
+          <w:color w:val="000000" w:themeColor="text1"/>
+        </w:rPr>
+        <w:t xml:space="preserve"> Проверить, что</w:t>
       </w:r>
       <w:r>
         <w:rPr>
@@ -12551,7 +12552,13 @@
         <w:rPr>
           <w:color w:val="000000" w:themeColor="text1"/>
         </w:rPr>
-        <w:t>1.1.10.9 Проверить, что</w:t>
+        <w:t>1.1.10.12</w:t>
+      </w:r>
+      <w:r>
+        <w:rPr>
+          <w:color w:val="000000" w:themeColor="text1"/>
+        </w:rPr>
+        <w:t xml:space="preserve"> Проверить, что</w:t>
       </w:r>
       <w:r>
         <w:rPr>
@@ -12613,7 +12620,15 @@
         <w:rPr>
           <w:color w:val="000000" w:themeColor="text1"/>
         </w:rPr>
-        <w:t>1.1.10.9 Проверить, что</w:t>
+        <w:t>1.1.10.13</w:t>
+      </w:r>
+      <w:bookmarkStart w:id="13" w:name="_GoBack"/>
+      <w:bookmarkEnd w:id="13"/>
+      <w:r>
+        <w:rPr>
+          <w:color w:val="000000" w:themeColor="text1"/>
+        </w:rPr>
+        <w:t xml:space="preserve"> Проверить, что</w:t>
       </w:r>
       <w:r>
         <w:rPr>
@@ -12728,7 +12743,7 @@
           <w:rPr>
             <w:noProof/>
           </w:rPr>
-          <w:t>5</w:t>
+          <w:t>18</w:t>
         </w:r>
         <w:r>
           <w:fldChar w:fldCharType="end"/>
@@ -16931,6 +16946,7 @@
       <w:spacing w:after="0" w:line="240" w:lineRule="auto"/>
     </w:pPr>
     <w:tblPr>
+      <w:tblInd w:w="0" w:type="dxa"/>
       <w:tblBorders>
         <w:top w:val="single" w:sz="4" w:space="0" w:color="auto"/>
         <w:left w:val="single" w:sz="4" w:space="0" w:color="auto"/>
@@ -16939,6 +16955,12 @@
         <w:insideH w:val="single" w:sz="4" w:space="0" w:color="auto"/>
         <w:insideV w:val="single" w:sz="4" w:space="0" w:color="auto"/>
       </w:tblBorders>
+      <w:tblCellMar>
+        <w:top w:w="0" w:type="dxa"/>
+        <w:left w:w="108" w:type="dxa"/>
+        <w:bottom w:w="0" w:type="dxa"/>
+        <w:right w:w="108" w:type="dxa"/>
+      </w:tblCellMar>
     </w:tblPr>
   </w:style>
   <w:style w:type="paragraph" w:styleId="ab">
@@ -17444,7 +17466,7 @@
 </file>
 
 <file path=customXml/itemProps1.xml><?xml version="1.0" encoding="utf-8"?>
-<ds:datastoreItem xmlns:ds="http://schemas.openxmlformats.org/officeDocument/2006/customXml" ds:itemID="{CF8FC3A2-67ED-4056-BAB5-F19CA300708E}">
+<ds:datastoreItem xmlns:ds="http://schemas.openxmlformats.org/officeDocument/2006/customXml" ds:itemID="{E4FF8E08-61A7-453C-B850-B9B3717212EF}">
   <ds:schemaRefs>
     <ds:schemaRef ds:uri="http://schemas.openxmlformats.org/officeDocument/2006/bibliography"/>
   </ds:schemaRefs>

</xml_diff>